<commit_message>
fixed bug due to github merging feature
</commit_message>
<xml_diff>
--- a/doc/Technical_report.docx
+++ b/doc/Technical_report.docx
@@ -41,8 +41,13 @@
         <w:t>discusse</w:t>
       </w:r>
       <w:r>
-        <w:t>, per ogni livello della task</w:t>
-      </w:r>
+        <w:t xml:space="preserve">, per ogni livello </w:t>
+      </w:r>
+      <w:proofErr w:type="gramStart"/>
+      <w:r>
+        <w:t>della task</w:t>
+      </w:r>
+      <w:proofErr w:type="gramEnd"/>
       <w:r>
         <w:t xml:space="preserve"> di recruiting:</w:t>
       </w:r>
@@ -121,90 +126,150 @@
           <w:bCs/>
           <w:u w:val="single"/>
         </w:rPr>
-        <w:t xml:space="preserve">LIVELLO 1: </w:t>
-      </w:r>
-      <w:r>
+        <w:t>LIVELLO 1: LOAD AND DISPLAY CAPTURED DATA</w:t>
+      </w:r>
+    </w:p>
+    <w:p>
+      <w:r>
+        <w:t xml:space="preserve">La richiesta è stata soddisfatta istanziando un oggetto di tipo </w:t>
+      </w:r>
+      <w:proofErr w:type="gramStart"/>
+      <w:r>
+        <w:rPr>
+          <w:i/>
+          <w:iCs/>
+        </w:rPr>
+        <w:t>cv::</w:t>
+      </w:r>
+      <w:proofErr w:type="spellStart"/>
+      <w:proofErr w:type="gramEnd"/>
+      <w:r>
+        <w:rPr>
+          <w:i/>
+          <w:iCs/>
+        </w:rPr>
+        <w:t>Mat</w:t>
+      </w:r>
+      <w:proofErr w:type="spellEnd"/>
+      <w:r>
+        <w:t xml:space="preserve"> con percorso assoluto del frame. Se l’immagine viene trovata regolarmente, essa viene stampata a video tramite la funzione </w:t>
+      </w:r>
+      <w:proofErr w:type="spellStart"/>
+      <w:r>
+        <w:rPr>
+          <w:i/>
+          <w:iCs/>
+        </w:rPr>
+        <w:t>imshow</w:t>
+      </w:r>
+      <w:proofErr w:type="spellEnd"/>
+      <w:r>
+        <w:rPr>
+          <w:i/>
+          <w:iCs/>
+        </w:rPr>
+        <w:t xml:space="preserve"> </w:t>
+      </w:r>
+      <w:r>
+        <w:t xml:space="preserve">della libreria </w:t>
+      </w:r>
+      <w:proofErr w:type="spellStart"/>
+      <w:r>
+        <w:t>OpenCV</w:t>
+      </w:r>
+      <w:proofErr w:type="spellEnd"/>
+      <w:r>
+        <w:t>. In questo punto non sono state riscontrate difficoltà</w:t>
+      </w:r>
+      <w:r>
+        <w:t xml:space="preserve">. L’implementazione è già ottimale perché è accessibile completamente in </w:t>
+      </w:r>
+      <w:proofErr w:type="spellStart"/>
+      <w:r>
+        <w:t>OpenCV</w:t>
+      </w:r>
+      <w:proofErr w:type="spellEnd"/>
+      <w:r>
+        <w:t>.</w:t>
+      </w:r>
+    </w:p>
+    <w:p>
+      <w:r>
+        <w:rPr>
+          <w:noProof/>
+        </w:rPr>
+        <w:drawing>
+          <wp:inline distT="0" distB="0" distL="0" distR="0" wp14:anchorId="32B4FD45" wp14:editId="64651CE7">
+            <wp:extent cx="4854361" cy="3939881"/>
+            <wp:effectExtent l="0" t="0" r="3810" b="3810"/>
+            <wp:docPr id="392626164" name="Immagine 1"/>
+            <wp:cNvGraphicFramePr>
+              <a:graphicFrameLocks xmlns:a="http://schemas.openxmlformats.org/drawingml/2006/main" noChangeAspect="1"/>
+            </wp:cNvGraphicFramePr>
+            <a:graphic xmlns:a="http://schemas.openxmlformats.org/drawingml/2006/main">
+              <a:graphicData uri="http://schemas.openxmlformats.org/drawingml/2006/picture">
+                <pic:pic xmlns:pic="http://schemas.openxmlformats.org/drawingml/2006/picture">
+                  <pic:nvPicPr>
+                    <pic:cNvPr id="392626164" name=""/>
+                    <pic:cNvPicPr/>
+                  </pic:nvPicPr>
+                  <pic:blipFill>
+                    <a:blip r:embed="rId5"/>
+                    <a:stretch>
+                      <a:fillRect/>
+                    </a:stretch>
+                  </pic:blipFill>
+                  <pic:spPr>
+                    <a:xfrm>
+                      <a:off x="0" y="0"/>
+                      <a:ext cx="4854361" cy="3939881"/>
+                    </a:xfrm>
+                    <a:prstGeom prst="rect">
+                      <a:avLst/>
+                    </a:prstGeom>
+                  </pic:spPr>
+                </pic:pic>
+              </a:graphicData>
+            </a:graphic>
+          </wp:inline>
+        </w:drawing>
+      </w:r>
+    </w:p>
+    <w:p/>
+    <w:p>
+      <w:pPr>
         <w:rPr>
           <w:b/>
           <w:bCs/>
           <w:u w:val="single"/>
         </w:rPr>
-        <w:t>L</w:t>
-      </w:r>
+      </w:pPr>
       <w:r>
         <w:rPr>
           <w:b/>
           <w:bCs/>
           <w:u w:val="single"/>
         </w:rPr>
-        <w:t>OAD AND DISPLAY CAPTURED DATA</w:t>
-      </w:r>
-    </w:p>
-    <w:p>
-      <w:r>
-        <w:t xml:space="preserve">La richiesta è stata soddisfatta istanziando un oggetto di tipo </w:t>
-      </w:r>
-      <w:r>
-        <w:rPr>
-          <w:i/>
-          <w:iCs/>
-        </w:rPr>
-        <w:t>cv::Mat</w:t>
-      </w:r>
-      <w:r>
-        <w:t xml:space="preserve"> con percorso assoluto del frame. Se l’immagine viene trovata regolarmente, essa viene stampata a video tramite la funzione </w:t>
-      </w:r>
-      <w:r>
-        <w:rPr>
-          <w:i/>
-          <w:iCs/>
-        </w:rPr>
-        <w:t>imshow</w:t>
-      </w:r>
-      <w:r>
-        <w:rPr>
-          <w:i/>
-          <w:iCs/>
-        </w:rPr>
-        <w:t xml:space="preserve"> </w:t>
-      </w:r>
-      <w:r>
-        <w:t>della libreria OpenCV. In questo punto non sono state riscontrate difficoltà</w:t>
-      </w:r>
-      <w:r>
-        <w:t>. L’implementazione è già ottimale perché è accessibile completamente in OpenCV.</w:t>
-      </w:r>
-    </w:p>
-    <w:p/>
-    <w:p>
-      <w:pPr>
+        <w:t xml:space="preserve">LIVELLO 2: </w:t>
+      </w:r>
+      <w:r>
         <w:rPr>
           <w:b/>
           <w:bCs/>
           <w:u w:val="single"/>
         </w:rPr>
-      </w:pPr>
-      <w:r>
-        <w:rPr>
-          <w:b/>
-          <w:bCs/>
-          <w:u w:val="single"/>
-        </w:rPr>
-        <w:t xml:space="preserve">LIVELLO 2: </w:t>
-      </w:r>
-      <w:r>
-        <w:rPr>
-          <w:b/>
-          <w:bCs/>
-          <w:u w:val="single"/>
-        </w:rPr>
         <w:t>CONE DETECTION</w:t>
       </w:r>
     </w:p>
     <w:p>
       <w:r>
-        <w:t>Per trovare i coni all’interno dell’immagine è stata implementata una pipeline di image processing utilizzando API presenti in OpenCV</w:t>
-      </w:r>
+        <w:t xml:space="preserve">Per trovare i coni all’interno dell’immagine è stata implementata una pipeline di image processing utilizzando API presenti in </w:t>
+      </w:r>
+      <w:proofErr w:type="spellStart"/>
+      <w:r>
+        <w:t>OpenCV</w:t>
+      </w:r>
+      <w:proofErr w:type="spellEnd"/>
       <w:r>
         <w:t>. Di seguito vengono riportate le operazioni in ordine di applicazione:</w:t>
       </w:r>
@@ -257,6 +322,7 @@
         </w:numPr>
       </w:pPr>
       <w:r>
+        <w:lastRenderedPageBreak/>
         <w:t>Poiché nero e bianco sono colori “secondari” in un cono, poiché rappresentano linee intermedie e quindi non permettono di classificare l’oggetto per il suo colore effettivo, sono i primi colori a essere filtrati;</w:t>
       </w:r>
     </w:p>
@@ -292,8 +358,13 @@
           <w:numId w:val="4"/>
         </w:numPr>
       </w:pPr>
-      <w:r>
-        <w:t>Gaussian Blur per eliminare il grosso del rumore. Per il giallo, vista la ridotta dimensione dei coni, tale filtro è stato alleggerito;</w:t>
+      <w:proofErr w:type="spellStart"/>
+      <w:r>
+        <w:t>Gaussian</w:t>
+      </w:r>
+      <w:proofErr w:type="spellEnd"/>
+      <w:r>
+        <w:t xml:space="preserve"> Blur per eliminare il grosso del rumore. Per il giallo, vista la ridotta dimensione dei coni, tale filtro è stato alleggerito;</w:t>
       </w:r>
     </w:p>
     <w:p>
@@ -381,7 +452,21 @@
         <w:rPr>
           <w:rFonts w:eastAsiaTheme="minorEastAsia"/>
         </w:rPr>
-        <w:t xml:space="preserve">Superato il primo controllo vengono calcolati l’area e l’aspect ratio </w:t>
+        <w:t>Superato il primo controllo vengono calcolati l’area e l’</w:t>
+      </w:r>
+      <w:proofErr w:type="spellStart"/>
+      <w:r>
+        <w:rPr>
+          <w:rFonts w:eastAsiaTheme="minorEastAsia"/>
+        </w:rPr>
+        <w:t>aspect</w:t>
+      </w:r>
+      <w:proofErr w:type="spellEnd"/>
+      <w:r>
+        <w:rPr>
+          <w:rFonts w:eastAsiaTheme="minorEastAsia"/>
+        </w:rPr>
+        <w:t xml:space="preserve"> ratio </w:t>
       </w:r>
       <m:oMath>
         <m:d>
@@ -440,7 +525,6 @@
         <w:rPr>
           <w:rFonts w:eastAsiaTheme="minorEastAsia"/>
         </w:rPr>
-        <w:lastRenderedPageBreak/>
         <w:t>Un problema riscontrato nell’applicazione di questa pipeline deriva dal fatto che, avendo unito due colori diversi, inizialmente delle aree separate che rientrano nello spettro del nero o bianco dell’immagine e rispettano le proprietà geometriche, venivano rilevate come coni, anche se di fatto si trattava di pezzi di cielo, edifici oppure erba circostante il tracciato. Per risolvere questo problema, dopo i filtri geometrici, è stato applicato un ulteriore filtro che controlli, dall’immagine originale, le percentuali del colore principale (</w:t>
       </w:r>
       <w:r>
@@ -465,8 +549,17 @@
         <w:rPr>
           <w:rFonts w:eastAsiaTheme="minorEastAsia"/>
         </w:rPr>
-        <w:t>con tuning sulle soglie dei colori tramite uno script che rileva il colore puntato dal mouse sull’immagine, mentre i kernel utilizzati per le operazioni di cv::</w:t>
-      </w:r>
+        <w:t xml:space="preserve">con tuning sulle soglie dei colori tramite uno script che rileva il colore puntato dal mouse sull’immagine, mentre i kernel utilizzati per le operazioni di </w:t>
+      </w:r>
+      <w:proofErr w:type="gramStart"/>
+      <w:r>
+        <w:rPr>
+          <w:rFonts w:eastAsiaTheme="minorEastAsia"/>
+        </w:rPr>
+        <w:t>cv::</w:t>
+      </w:r>
+      <w:proofErr w:type="spellStart"/>
+      <w:proofErr w:type="gramEnd"/>
       <w:r>
         <w:rPr>
           <w:rFonts w:eastAsiaTheme="minorEastAsia"/>
@@ -475,12 +568,22 @@
         </w:rPr>
         <w:t>dilate</w:t>
       </w:r>
+      <w:proofErr w:type="spellEnd"/>
       <w:r>
         <w:rPr>
           <w:rFonts w:eastAsiaTheme="minorEastAsia"/>
         </w:rPr>
-        <w:t>, cv::</w:t>
-      </w:r>
+        <w:t xml:space="preserve">, </w:t>
+      </w:r>
+      <w:proofErr w:type="gramStart"/>
+      <w:r>
+        <w:rPr>
+          <w:rFonts w:eastAsiaTheme="minorEastAsia"/>
+        </w:rPr>
+        <w:t>cv::</w:t>
+      </w:r>
+      <w:proofErr w:type="spellStart"/>
+      <w:proofErr w:type="gramEnd"/>
       <w:r>
         <w:rPr>
           <w:rFonts w:eastAsiaTheme="minorEastAsia"/>
@@ -489,6 +592,7 @@
         </w:rPr>
         <w:t>morphologyEx</w:t>
       </w:r>
+      <w:proofErr w:type="spellEnd"/>
       <w:r>
         <w:rPr>
           <w:rFonts w:eastAsiaTheme="minorEastAsia"/>
@@ -501,21 +605,108 @@
         <w:rPr>
           <w:rFonts w:eastAsiaTheme="minorEastAsia"/>
         </w:rPr>
-        <w:t>(open e close) sono tutti di dimensione rispettivamente 5x5, 5x5 e 3x3. Fa eccezione il colore blu, dove per l’operazione di cv::</w:t>
-      </w:r>
+        <w:t xml:space="preserve">(open e close) sono tutti di dimensione rispettivamente 5x5, 5x5 e 3x3. Fa eccezione il colore blu, dove per l’operazione di </w:t>
+      </w:r>
+      <w:proofErr w:type="gramStart"/>
+      <w:r>
+        <w:rPr>
+          <w:rFonts w:eastAsiaTheme="minorEastAsia"/>
+        </w:rPr>
+        <w:t>cv::</w:t>
+      </w:r>
+      <w:proofErr w:type="spellStart"/>
+      <w:proofErr w:type="gramEnd"/>
       <w:r>
         <w:rPr>
           <w:rFonts w:eastAsiaTheme="minorEastAsia"/>
           <w:i/>
           <w:iCs/>
         </w:rPr>
-        <w:t>morphologyEx(open)</w:t>
-      </w:r>
+        <w:t>morphologyEx</w:t>
+      </w:r>
+      <w:proofErr w:type="spellEnd"/>
       <w:r>
         <w:rPr>
           <w:rFonts w:eastAsiaTheme="minorEastAsia"/>
+          <w:i/>
+          <w:iCs/>
+        </w:rPr>
+        <w:t>(open)</w:t>
+      </w:r>
+      <w:r>
+        <w:rPr>
+          <w:rFonts w:eastAsiaTheme="minorEastAsia"/>
         </w:rPr>
         <w:t xml:space="preserve"> è stato utilizzato un kernel 9x9 per rendere più compatti i profili dei coni blu più distanti. I coni gialli e blu più distanti dalla macchina non sono stati rilevati, poiché il loro profilo diventa così piccolo da essere indistinguibile da una macchia di prato oppure un pezzo di cielo. Tale problema potrebbe essere risolto utilizzando una CNN addestrata con molti frames scattati da diverse angolazioni di più varianti dello stesso percorso.</w:t>
+      </w:r>
+    </w:p>
+    <w:p>
+      <w:pPr>
+        <w:keepNext/>
+      </w:pPr>
+      <w:r>
+        <w:rPr>
+          <w:rFonts w:eastAsiaTheme="minorEastAsia"/>
+          <w:noProof/>
+        </w:rPr>
+        <w:lastRenderedPageBreak/>
+        <w:drawing>
+          <wp:inline distT="0" distB="0" distL="0" distR="0" wp14:anchorId="26E13DD7" wp14:editId="2A0E2597">
+            <wp:extent cx="4846740" cy="3901778"/>
+            <wp:effectExtent l="0" t="0" r="0" b="3810"/>
+            <wp:docPr id="1067302347" name="Immagine 1"/>
+            <wp:cNvGraphicFramePr>
+              <a:graphicFrameLocks xmlns:a="http://schemas.openxmlformats.org/drawingml/2006/main" noChangeAspect="1"/>
+            </wp:cNvGraphicFramePr>
+            <a:graphic xmlns:a="http://schemas.openxmlformats.org/drawingml/2006/main">
+              <a:graphicData uri="http://schemas.openxmlformats.org/drawingml/2006/picture">
+                <pic:pic xmlns:pic="http://schemas.openxmlformats.org/drawingml/2006/picture">
+                  <pic:nvPicPr>
+                    <pic:cNvPr id="1067302347" name=""/>
+                    <pic:cNvPicPr/>
+                  </pic:nvPicPr>
+                  <pic:blipFill>
+                    <a:blip r:embed="rId6"/>
+                    <a:stretch>
+                      <a:fillRect/>
+                    </a:stretch>
+                  </pic:blipFill>
+                  <pic:spPr>
+                    <a:xfrm>
+                      <a:off x="0" y="0"/>
+                      <a:ext cx="4846740" cy="3901778"/>
+                    </a:xfrm>
+                    <a:prstGeom prst="rect">
+                      <a:avLst/>
+                    </a:prstGeom>
+                  </pic:spPr>
+                </pic:pic>
+              </a:graphicData>
+            </a:graphic>
+          </wp:inline>
+        </w:drawing>
+      </w:r>
+    </w:p>
+    <w:p>
+      <w:pPr>
+        <w:pStyle w:val="Didascalia"/>
+        <w:rPr>
+          <w:rFonts w:eastAsiaTheme="minorEastAsia"/>
+        </w:rPr>
+      </w:pPr>
+      <w:r>
+        <w:t xml:space="preserve">Figura </w:t>
+      </w:r>
+      <w:fldSimple w:instr=" SEQ Figura \* ARABIC ">
+        <w:r>
+          <w:rPr>
+            <w:noProof/>
+          </w:rPr>
+          <w:t>1</w:t>
+        </w:r>
+      </w:fldSimple>
+      <w:r>
+        <w:t>.0: notare che i coni vengono evidenziati con una box diversa in base alla loro classificazione</w:t>
       </w:r>
     </w:p>
     <w:p>
@@ -618,7 +809,15 @@
         <w:t>Si calcola il punto intermedio tra il baricentro dei due coni rossi</w:t>
       </w:r>
       <w:r>
-        <w:t>. Verrà chiamato starti_point per comodità</w:t>
+        <w:t xml:space="preserve">. Verrà chiamato </w:t>
+      </w:r>
+      <w:proofErr w:type="spellStart"/>
+      <w:r>
+        <w:t>starti_point</w:t>
+      </w:r>
+      <w:proofErr w:type="spellEnd"/>
+      <w:r>
+        <w:t xml:space="preserve"> per comodità</w:t>
       </w:r>
       <w:r>
         <w:t>;</w:t>
@@ -633,10 +832,7 @@
         </w:numPr>
       </w:pPr>
       <w:r>
-        <w:t>Per ogni cono blu</w:t>
-      </w:r>
-      <w:r>
-        <w:t xml:space="preserve"> di baricentro </w:t>
+        <w:t xml:space="preserve">Per ogni cono blu di baricentro </w:t>
       </w:r>
       <m:oMath>
         <m:r>
@@ -659,10 +855,7 @@
         </w:numPr>
       </w:pPr>
       <w:r>
-        <w:t>Per ogni cono giallo</w:t>
-      </w:r>
-      <w:r>
-        <w:t xml:space="preserve"> di baricentro </w:t>
+        <w:t xml:space="preserve">Per ogni cono giallo di baricentro </w:t>
       </w:r>
       <m:oMath>
         <m:r>
@@ -746,6 +939,7 @@
         </w:numPr>
       </w:pPr>
       <w:r>
+        <w:lastRenderedPageBreak/>
         <w:t>S</w:t>
       </w:r>
       <w:r>
@@ -758,8 +952,13 @@
         <w:t>su un vettore contenente i punti del tracciato</w:t>
       </w:r>
       <w:r>
-        <w:t xml:space="preserve"> chiamato circuit_points</w:t>
-      </w:r>
+        <w:t xml:space="preserve"> chiamato </w:t>
+      </w:r>
+      <w:proofErr w:type="spellStart"/>
+      <w:r>
+        <w:t>circuit_points</w:t>
+      </w:r>
+      <w:proofErr w:type="spellEnd"/>
       <w:r>
         <w:t>;</w:t>
       </w:r>
@@ -781,23 +980,82 @@
         <w:t>Sapendo che il circuito parte dai coni rossi, si ordinano i</w:t>
       </w:r>
       <w:r>
-        <w:t xml:space="preserve"> punti di circuit_points</w:t>
-      </w:r>
+        <w:t xml:space="preserve"> punti di </w:t>
+      </w:r>
+      <w:proofErr w:type="spellStart"/>
+      <w:r>
+        <w:t>circuit_points</w:t>
+      </w:r>
+      <w:proofErr w:type="spellEnd"/>
       <w:r>
         <w:t xml:space="preserve"> per distanza euclidea minore rispetto al</w:t>
       </w:r>
       <w:r>
-        <w:t xml:space="preserve">lo starting_point. Nell’immagine, si disegnano i punti e li si unisce con una linea retta a coppie di due partendo da starting_point. Poiché i coni non vengono rilevati nell’ordine che essi occupano all’interno del circuito, la logica di ordinamento proposta permette di ottenere il profilo approssimato più fedele al tracciato. Come già spiegato nei dettagli del livello 2, non tutti i coni più distanti vengono rilevati. Questo </w:t>
-      </w:r>
-      <w:r>
-        <w:lastRenderedPageBreak/>
-        <w:t xml:space="preserve">comporta un’approssimazione che può andare fuori dalle linee del tracciato. Nonostante ciò, i coni più vicini vengono rilevati correttamente. Segue che, se si aumentasse la frequenza dei frames, sarebbe possibile ottenere un’approssimazione fedele dei bordi del circuito sulle vicinanze, garantendo che la macchina non vada fuori strada. Per migliorare questo punto è sufficiente perfezionare il livello 2. Successivamente, avendo la possibilità di rilevare più coni, si potrebbe </w:t>
+        <w:t xml:space="preserve">lo </w:t>
+      </w:r>
+      <w:proofErr w:type="spellStart"/>
+      <w:r>
+        <w:t>starting_point</w:t>
+      </w:r>
+      <w:proofErr w:type="spellEnd"/>
+      <w:r>
+        <w:t xml:space="preserve">. Nell’immagine, si disegnano i punti e li si unisce con una linea retta a coppie di due partendo da </w:t>
+      </w:r>
+      <w:proofErr w:type="spellStart"/>
+      <w:r>
+        <w:t>starting_point</w:t>
+      </w:r>
+      <w:proofErr w:type="spellEnd"/>
+      <w:r>
+        <w:t xml:space="preserve">. Poiché i coni non vengono rilevati nell’ordine che essi occupano all’interno del circuito, la logica di ordinamento proposta permette di ottenere il profilo approssimato più fedele al tracciato. Come già spiegato nei dettagli del livello 2, non tutti i coni più distanti vengono rilevati. Questo comporta un’approssimazione che può andare fuori dalle linee del tracciato. Nonostante ciò, i coni più vicini vengono rilevati correttamente. Segue che, se si aumentasse la frequenza dei frames, sarebbe possibile ottenere un’approssimazione fedele dei bordi del circuito sulle vicinanze, garantendo che la macchina non vada fuori strada. Per migliorare questo punto è sufficiente perfezionare il livello 2. Successivamente, avendo la possibilità di rilevare più coni, si potrebbe </w:t>
       </w:r>
       <w:r>
         <w:t xml:space="preserve">controllare che, ogni volta si sta per disegnare una linea, che essa </w:t>
       </w:r>
       <w:r>
         <w:t>non intersechi l’allineamento di due o più coni blu e gialli.</w:t>
+      </w:r>
+    </w:p>
+    <w:p>
+      <w:r>
+        <w:rPr>
+          <w:noProof/>
+        </w:rPr>
+        <w:drawing>
+          <wp:inline distT="0" distB="0" distL="0" distR="0" wp14:anchorId="4C746C46" wp14:editId="296A89AE">
+            <wp:extent cx="4839119" cy="3932261"/>
+            <wp:effectExtent l="0" t="0" r="0" b="0"/>
+            <wp:docPr id="1618001093" name="Immagine 1"/>
+            <wp:cNvGraphicFramePr>
+              <a:graphicFrameLocks xmlns:a="http://schemas.openxmlformats.org/drawingml/2006/main" noChangeAspect="1"/>
+            </wp:cNvGraphicFramePr>
+            <a:graphic xmlns:a="http://schemas.openxmlformats.org/drawingml/2006/main">
+              <a:graphicData uri="http://schemas.openxmlformats.org/drawingml/2006/picture">
+                <pic:pic xmlns:pic="http://schemas.openxmlformats.org/drawingml/2006/picture">
+                  <pic:nvPicPr>
+                    <pic:cNvPr id="1618001093" name=""/>
+                    <pic:cNvPicPr/>
+                  </pic:nvPicPr>
+                  <pic:blipFill>
+                    <a:blip r:embed="rId7"/>
+                    <a:stretch>
+                      <a:fillRect/>
+                    </a:stretch>
+                  </pic:blipFill>
+                  <pic:spPr>
+                    <a:xfrm>
+                      <a:off x="0" y="0"/>
+                      <a:ext cx="4839119" cy="3932261"/>
+                    </a:xfrm>
+                    <a:prstGeom prst="rect">
+                      <a:avLst/>
+                    </a:prstGeom>
+                  </pic:spPr>
+                </pic:pic>
+              </a:graphicData>
+            </a:graphic>
+          </wp:inline>
+        </w:drawing>
       </w:r>
     </w:p>
     <w:p/>
@@ -820,16 +1078,80 @@
     </w:p>
     <w:p>
       <w:r>
-        <w:t xml:space="preserve">Il livello 5 della task di recruiting assegnata prevede di </w:t>
+        <w:t xml:space="preserve">Il livello 5 </w:t>
+      </w:r>
+      <w:proofErr w:type="gramStart"/>
+      <w:r>
+        <w:t>della task</w:t>
+      </w:r>
+      <w:proofErr w:type="gramEnd"/>
+      <w:r>
+        <w:t xml:space="preserve"> di recruiting assegnata prevede di </w:t>
       </w:r>
       <w:r>
         <w:t xml:space="preserve">calcolare lo spostamento effettuato dalla macchina tra i due frame forniti. </w:t>
       </w:r>
       <w:r>
-        <w:t>Per fare ciò è stato utilizzato orb</w:t>
-      </w:r>
-      <w:r>
-        <w:t xml:space="preserve"> con parametro 2000, al fine di ottenere più informazioni possibili. Successivamente sono stati estratti i punti chiave e i descrittori dalle due immagini e abbinati utilizzando un Brute Force matcher. Dopo aver filtrato i risultati in base alla loro distanza, i punti chiave sono stati resi 2D. È stata successivamente calcolata la matrice di posa usando quella essenziale fornita dall’esercizio, dalla quale sono state ricavati la rotazione e traslazione, le quali sono poi state stampate a video. In questo punto non sono state riscontrate particolari difficoltà. Si potrebbe migliorare questo livello aumentano l’Informatività del risultato, leggendo ogni valore e confrontandolo col precedente al fine di dedurre la direzione del movimento. </w:t>
+        <w:t xml:space="preserve">Per fare ciò è stato utilizzato </w:t>
+      </w:r>
+      <w:proofErr w:type="spellStart"/>
+      <w:r>
+        <w:t>orb</w:t>
+      </w:r>
+      <w:proofErr w:type="spellEnd"/>
+      <w:r>
+        <w:t xml:space="preserve"> con parametro 2000, al fine di ottenere più informazioni possibili. Successivamente sono stati estratti i punti chiave e i descrittori dalle due immagini e abbinati utilizzando un Brute Force </w:t>
+      </w:r>
+      <w:proofErr w:type="spellStart"/>
+      <w:r>
+        <w:t>matcher</w:t>
+      </w:r>
+      <w:proofErr w:type="spellEnd"/>
+      <w:r>
+        <w:t xml:space="preserve">. Dopo aver filtrato i risultati in base alla loro distanza, i punti chiave sono stati resi 2D. È stata successivamente calcolata la matrice di posa usando quella essenziale fornita dall’esercizio, dalla quale sono state ricavati la rotazione e traslazione, le quali sono poi state stampate a video. In questo punto non sono state riscontrate particolari difficoltà. Si potrebbe migliorare questo livello aumentano l’Informatività del risultato, leggendo ogni valore e confrontandolo col precedente al fine di dedurre la direzione del movimento. </w:t>
+      </w:r>
+    </w:p>
+    <w:p>
+      <w:r>
+        <w:rPr>
+          <w:noProof/>
+        </w:rPr>
+        <w:lastRenderedPageBreak/>
+        <w:drawing>
+          <wp:inline distT="0" distB="0" distL="0" distR="0" wp14:anchorId="787F5D45" wp14:editId="492A2883">
+            <wp:extent cx="4572396" cy="2286198"/>
+            <wp:effectExtent l="0" t="0" r="0" b="0"/>
+            <wp:docPr id="691366110" name="Immagine 1"/>
+            <wp:cNvGraphicFramePr>
+              <a:graphicFrameLocks xmlns:a="http://schemas.openxmlformats.org/drawingml/2006/main" noChangeAspect="1"/>
+            </wp:cNvGraphicFramePr>
+            <a:graphic xmlns:a="http://schemas.openxmlformats.org/drawingml/2006/main">
+              <a:graphicData uri="http://schemas.openxmlformats.org/drawingml/2006/picture">
+                <pic:pic xmlns:pic="http://schemas.openxmlformats.org/drawingml/2006/picture">
+                  <pic:nvPicPr>
+                    <pic:cNvPr id="691366110" name=""/>
+                    <pic:cNvPicPr/>
+                  </pic:nvPicPr>
+                  <pic:blipFill>
+                    <a:blip r:embed="rId8"/>
+                    <a:stretch>
+                      <a:fillRect/>
+                    </a:stretch>
+                  </pic:blipFill>
+                  <pic:spPr>
+                    <a:xfrm>
+                      <a:off x="0" y="0"/>
+                      <a:ext cx="4572396" cy="2286198"/>
+                    </a:xfrm>
+                    <a:prstGeom prst="rect">
+                      <a:avLst/>
+                    </a:prstGeom>
+                  </pic:spPr>
+                </pic:pic>
+              </a:graphicData>
+            </a:graphic>
+          </wp:inline>
+        </w:drawing>
       </w:r>
       <w:r>
         <w:br w:type="page"/>
@@ -2318,6 +2640,7 @@
   <w:style w:type="character" w:default="1" w:styleId="Carpredefinitoparagrafo">
     <w:name w:val="Default Paragraph Font"/>
     <w:uiPriority w:val="1"/>
+    <w:semiHidden/>
     <w:unhideWhenUsed/>
   </w:style>
   <w:style w:type="table" w:default="1" w:styleId="Tabellanormale">
@@ -2639,6 +2962,25 @@
     <w:rsid w:val="00C15E57"/>
     <w:rPr>
       <w:color w:val="666666"/>
+    </w:rPr>
+  </w:style>
+  <w:style w:type="paragraph" w:styleId="Didascalia">
+    <w:name w:val="caption"/>
+    <w:basedOn w:val="Normale"/>
+    <w:next w:val="Normale"/>
+    <w:uiPriority w:val="35"/>
+    <w:unhideWhenUsed/>
+    <w:qFormat/>
+    <w:rsid w:val="00B85D5E"/>
+    <w:pPr>
+      <w:spacing w:after="200" w:line="240" w:lineRule="auto"/>
+    </w:pPr>
+    <w:rPr>
+      <w:i/>
+      <w:iCs/>
+      <w:color w:val="44546A" w:themeColor="text2"/>
+      <w:sz w:val="18"/>
+      <w:szCs w:val="18"/>
     </w:rPr>
   </w:style>
 </w:styles>

</xml_diff>